<commit_message>
bug fix, and enrich the UML
</commit_message>
<xml_diff>
--- a/System Design Document.docx
+++ b/System Design Document.docx
@@ -6,7 +6,7 @@
       <w:pPr>
         <w:jc w:val="center"/>
         <w:rPr>
-          <w:rFonts w:ascii="Times New Roman" w:hAnsi="Times New Roman" w:cs="Times New Roman" w:hint="eastAsia"/>
+          <w:rFonts w:ascii="Times New Roman" w:hAnsi="Times New Roman" w:cs="Times New Roman"/>
           <w:sz w:val="28"/>
           <w:szCs w:val="28"/>
         </w:rPr>
@@ -63,11 +63,70 @@
           <w:rFonts w:ascii="Times New Roman" w:hAnsi="Times New Roman" w:cs="Times New Roman"/>
         </w:rPr>
       </w:pPr>
+      <w:hyperlink r:id="rId4" w:history="1">
+        <w:r>
+          <w:rPr>
+            <w:rStyle w:val="a3"/>
+            <w:rFonts w:ascii="Times New Roman" w:hAnsi="Times New Roman" w:cs="Times New Roman"/>
+          </w:rPr>
+          <w:t>Huohy001@mymail.unisa.edu.au</w:t>
+        </w:r>
+      </w:hyperlink>
+    </w:p>
+    <w:p>
+      <w:pPr>
+        <w:jc w:val="center"/>
+        <w:rPr>
+          <w:rFonts w:ascii="Times New Roman" w:hAnsi="Times New Roman" w:cs="Times New Roman"/>
+        </w:rPr>
+      </w:pPr>
+    </w:p>
+    <w:p>
+      <w:pPr>
+        <w:jc w:val="center"/>
+        <w:rPr>
+          <w:rFonts w:ascii="Times New Roman" w:hAnsi="Times New Roman" w:cs="Times New Roman" w:hint="eastAsia"/>
+        </w:rPr>
+      </w:pPr>
       <w:r>
         <w:rPr>
-          <w:rFonts w:ascii="Times New Roman" w:hAnsi="Times New Roman" w:cs="Times New Roman"/>
-        </w:rPr>
-        <w:t>Huohy001@mymail.unisa.edu.au</w:t>
+          <w:noProof/>
+        </w:rPr>
+        <w:drawing>
+          <wp:inline distT="0" distB="0" distL="0" distR="0" wp14:anchorId="2D746A3C" wp14:editId="7F061CA1">
+            <wp:extent cx="5274310" cy="4445635"/>
+            <wp:effectExtent l="0" t="0" r="2540" b="0"/>
+            <wp:docPr id="1" name="图片 1" descr="图示&#10;&#10;描述已自动生成"/>
+            <wp:cNvGraphicFramePr>
+              <a:graphicFrameLocks xmlns:a="http://schemas.openxmlformats.org/drawingml/2006/main" noChangeAspect="1"/>
+            </wp:cNvGraphicFramePr>
+            <a:graphic xmlns:a="http://schemas.openxmlformats.org/drawingml/2006/main">
+              <a:graphicData uri="http://schemas.openxmlformats.org/drawingml/2006/picture">
+                <pic:pic xmlns:pic="http://schemas.openxmlformats.org/drawingml/2006/picture">
+                  <pic:nvPicPr>
+                    <pic:cNvPr id="1" name="图片 1" descr="图示&#10;&#10;描述已自动生成"/>
+                    <pic:cNvPicPr/>
+                  </pic:nvPicPr>
+                  <pic:blipFill>
+                    <a:blip r:embed="rId5"/>
+                    <a:stretch>
+                      <a:fillRect/>
+                    </a:stretch>
+                  </pic:blipFill>
+                  <pic:spPr>
+                    <a:xfrm>
+                      <a:off x="0" y="0"/>
+                      <a:ext cx="5274310" cy="4445635"/>
+                    </a:xfrm>
+                    <a:prstGeom prst="rect">
+                      <a:avLst/>
+                    </a:prstGeom>
+                  </pic:spPr>
+                </pic:pic>
+              </a:graphicData>
+            </a:graphic>
+          </wp:inline>
+        </w:drawing>
       </w:r>
     </w:p>
     <w:sectPr>
@@ -200,6 +259,7 @@
     <w:lsdException w:name="HTML Sample" w:semiHidden="1" w:unhideWhenUsed="1"/>
     <w:lsdException w:name="HTML Typewriter" w:semiHidden="1" w:unhideWhenUsed="1"/>
     <w:lsdException w:name="HTML Variable" w:semiHidden="1" w:unhideWhenUsed="1"/>
+    <w:lsdException w:name="Normal Table" w:semiHidden="1" w:unhideWhenUsed="1"/>
     <w:lsdException w:name="annotation subject" w:semiHidden="1" w:unhideWhenUsed="1"/>
     <w:lsdException w:name="No List" w:semiHidden="1" w:unhideWhenUsed="1"/>
     <w:lsdException w:name="Outline List 1" w:semiHidden="1" w:unhideWhenUsed="1"/>
@@ -246,8 +306,10 @@
     <w:lsdException w:name="Table Subtle 2" w:semiHidden="1" w:unhideWhenUsed="1"/>
     <w:lsdException w:name="Table Web 1" w:semiHidden="1" w:unhideWhenUsed="1"/>
     <w:lsdException w:name="Table Web 2" w:semiHidden="1" w:unhideWhenUsed="1"/>
+    <w:lsdException w:name="Table Web 3" w:semiHidden="1" w:unhideWhenUsed="1"/>
     <w:lsdException w:name="Balloon Text" w:semiHidden="1" w:unhideWhenUsed="1"/>
     <w:lsdException w:name="Table Grid" w:uiPriority="39"/>
+    <w:lsdException w:name="Table Theme" w:semiHidden="1" w:unhideWhenUsed="1"/>
     <w:lsdException w:name="Placeholder Text" w:semiHidden="1"/>
     <w:lsdException w:name="No Spacing" w:uiPriority="1" w:qFormat="1"/>
     <w:lsdException w:name="Light Shading" w:uiPriority="60"/>
@@ -503,6 +565,29 @@
     <w:uiPriority w:val="99"/>
     <w:semiHidden/>
     <w:unhideWhenUsed/>
+  </w:style>
+  <w:style w:type="character" w:styleId="a3">
+    <w:name w:val="Hyperlink"/>
+    <w:basedOn w:val="a0"/>
+    <w:uiPriority w:val="99"/>
+    <w:unhideWhenUsed/>
+    <w:rsid w:val="00BA374A"/>
+    <w:rPr>
+      <w:color w:val="0563C1" w:themeColor="hyperlink"/>
+      <w:u w:val="single"/>
+    </w:rPr>
+  </w:style>
+  <w:style w:type="character" w:styleId="a4">
+    <w:name w:val="Unresolved Mention"/>
+    <w:basedOn w:val="a0"/>
+    <w:uiPriority w:val="99"/>
+    <w:semiHidden/>
+    <w:unhideWhenUsed/>
+    <w:rsid w:val="00BA374A"/>
+    <w:rPr>
+      <w:color w:val="605E5C"/>
+      <w:shd w:val="clear" w:color="auto" w:fill="E1DFDD"/>
+    </w:rPr>
   </w:style>
 </w:styles>
 </file>

</xml_diff>